<commit_message>
no jsp worked till taking 10 top answer
</commit_message>
<xml_diff>
--- a/subjects.docx
+++ b/subjects.docx
@@ -1,19 +1,18 @@
 
 <file path=word/document.xml><?xml version="1.0" encoding="utf-8"?>
-<w:document xmlns:wpc="http://schemas.microsoft.com/office/word/2010/wordprocessingCanvas" xmlns:cx="http://schemas.microsoft.com/office/drawing/2014/chartex" xmlns:cx1="http://schemas.microsoft.com/office/drawing/2015/9/8/chartex" xmlns:cx2="http://schemas.microsoft.com/office/drawing/2015/10/21/chartex" xmlns:cx3="http://schemas.microsoft.com/office/drawing/2016/5/9/chartex" xmlns:cx4="http://schemas.microsoft.com/office/drawing/2016/5/10/chartex" xmlns:cx5="http://schemas.microsoft.com/office/drawing/2016/5/11/chartex" xmlns:cx6="http://schemas.microsoft.com/office/drawing/2016/5/12/chartex" xmlns:cx7="http://schemas.microsoft.com/office/drawing/2016/5/13/chartex" xmlns:cx8="http://schemas.microsoft.com/office/drawing/2016/5/14/chartex" xmlns:mc="http://schemas.openxmlformats.org/markup-compatibility/2006" xmlns:aink="http://schemas.microsoft.com/office/drawing/2016/ink" xmlns:am3d="http://schemas.microsoft.com/office/drawing/2017/model3d" xmlns:o="urn:schemas-microsoft-com:office:office" xmlns:r="http://schemas.openxmlformats.org/officeDocument/2006/relationships" xmlns:m="http://schemas.openxmlformats.org/officeDocument/2006/math" xmlns:v="urn:schemas-microsoft-com:vml" xmlns:wp14="http://schemas.microsoft.com/office/word/2010/wordprocessingDrawing" xmlns:wp="http://schemas.openxmlformats.org/drawingml/2006/wordprocessingDrawing" xmlns:w10="urn:schemas-microsoft-com:office:word" xmlns:w="http://schemas.openxmlformats.org/wordprocessingml/2006/main" xmlns:w14="http://schemas.microsoft.com/office/word/2010/wordml" xmlns:w15="http://schemas.microsoft.com/office/word/2012/wordml" xmlns:w16cex="http://schemas.microsoft.com/office/word/2018/wordml/cex" xmlns:w16cid="http://schemas.microsoft.com/office/word/2016/wordml/cid" xmlns:w16="http://schemas.microsoft.com/office/word/2018/wordml" xmlns:w16sdtdh="http://schemas.microsoft.com/office/word/2020/wordml/sdtdatahash" xmlns:w16se="http://schemas.microsoft.com/office/word/2015/wordml/symex" xmlns:wpg="http://schemas.microsoft.com/office/word/2010/wordprocessingGroup" xmlns:wpi="http://schemas.microsoft.com/office/word/2010/wordprocessingInk" xmlns:wne="http://schemas.microsoft.com/office/word/2006/wordml" xmlns:wps="http://schemas.microsoft.com/office/word/2010/wordprocessingShape" mc:Ignorable="w14 w15 w16se w16cid w16 w16cex w16sdtdh wp14">
+<w:document xmlns:wpc="http://schemas.microsoft.com/office/word/2010/wordprocessingCanvas" xmlns:cx="http://schemas.microsoft.com/office/drawing/2014/chartex" xmlns:cx1="http://schemas.microsoft.com/office/drawing/2015/9/8/chartex" xmlns:cx2="http://schemas.microsoft.com/office/drawing/2015/10/21/chartex" xmlns:cx3="http://schemas.microsoft.com/office/drawing/2016/5/9/chartex" xmlns:cx4="http://schemas.microsoft.com/office/drawing/2016/5/10/chartex" xmlns:cx5="http://schemas.microsoft.com/office/drawing/2016/5/11/chartex" xmlns:cx6="http://schemas.microsoft.com/office/drawing/2016/5/12/chartex" xmlns:cx7="http://schemas.microsoft.com/office/drawing/2016/5/13/chartex" xmlns:cx8="http://schemas.microsoft.com/office/drawing/2016/5/14/chartex" xmlns:mc="http://schemas.openxmlformats.org/markup-compatibility/2006" xmlns:aink="http://schemas.microsoft.com/office/drawing/2016/ink" xmlns:am3d="http://schemas.microsoft.com/office/drawing/2017/model3d" xmlns:o="urn:schemas-microsoft-com:office:office" xmlns:oel="http://schemas.microsoft.com/office/2019/extlst" xmlns:r="http://schemas.openxmlformats.org/officeDocument/2006/relationships" xmlns:m="http://schemas.openxmlformats.org/officeDocument/2006/math" xmlns:v="urn:schemas-microsoft-com:vml" xmlns:wp14="http://schemas.microsoft.com/office/word/2010/wordprocessingDrawing" xmlns:wp="http://schemas.openxmlformats.org/drawingml/2006/wordprocessingDrawing" xmlns:w10="urn:schemas-microsoft-com:office:word" xmlns:w="http://schemas.openxmlformats.org/wordprocessingml/2006/main" xmlns:w14="http://schemas.microsoft.com/office/word/2010/wordml" xmlns:w15="http://schemas.microsoft.com/office/word/2012/wordml" xmlns:w16cex="http://schemas.microsoft.com/office/word/2018/wordml/cex" xmlns:w16cid="http://schemas.microsoft.com/office/word/2016/wordml/cid" xmlns:w16="http://schemas.microsoft.com/office/word/2018/wordml" xmlns:w16sdtdh="http://schemas.microsoft.com/office/word/2020/wordml/sdtdatahash" xmlns:w16se="http://schemas.microsoft.com/office/word/2015/wordml/symex" xmlns:wpg="http://schemas.microsoft.com/office/word/2010/wordprocessingGroup" xmlns:wpi="http://schemas.microsoft.com/office/word/2010/wordprocessingInk" xmlns:wne="http://schemas.microsoft.com/office/word/2006/wordml" xmlns:wps="http://schemas.microsoft.com/office/word/2010/wordprocessingShape" mc:Ignorable="w14 w15 w16se w16cid w16 w16cex w16sdtdh wp14">
   <w:body>
     <w:p>
       <w:pPr>
-        <w:pStyle w:val="a3"/>
-        <w:rPr>
-          <w:lang w:val="en-US"/>
-        </w:rPr>
-      </w:pPr>
-      <w:r>
-        <w:rPr>
-          <w:lang w:val="en-US"/>
-        </w:rPr>
-        <w:t xml:space="preserve">1. </w:t>
+        <w:rPr>
+          <w:lang w:val="en-US"/>
+        </w:rPr>
+      </w:pPr>
+      <w:r>
+        <w:rPr>
+          <w:lang w:val="en-US"/>
+        </w:rPr>
+        <w:t xml:space="preserve">        </w:t>
       </w:r>
       <w:proofErr w:type="spellStart"/>
       <w:r>
@@ -26,16 +25,15 @@
     </w:p>
     <w:p>
       <w:pPr>
-        <w:pStyle w:val="a3"/>
-        <w:rPr>
-          <w:lang w:val="en-US"/>
-        </w:rPr>
-      </w:pPr>
-      <w:r>
-        <w:rPr>
-          <w:lang w:val="en-US"/>
-        </w:rPr>
-        <w:t xml:space="preserve">2. </w:t>
+        <w:rPr>
+          <w:lang w:val="en-US"/>
+        </w:rPr>
+      </w:pPr>
+      <w:r>
+        <w:rPr>
+          <w:lang w:val="en-US"/>
+        </w:rPr>
+        <w:t xml:space="preserve">        </w:t>
       </w:r>
       <w:proofErr w:type="spellStart"/>
       <w:r>
@@ -48,16 +46,15 @@
     </w:p>
     <w:p>
       <w:pPr>
-        <w:pStyle w:val="a3"/>
-        <w:rPr>
-          <w:lang w:val="en-US"/>
-        </w:rPr>
-      </w:pPr>
-      <w:r>
-        <w:rPr>
-          <w:lang w:val="en-US"/>
-        </w:rPr>
-        <w:t xml:space="preserve">3. </w:t>
+        <w:rPr>
+          <w:lang w:val="en-US"/>
+        </w:rPr>
+      </w:pPr>
+      <w:r>
+        <w:rPr>
+          <w:lang w:val="en-US"/>
+        </w:rPr>
+        <w:t xml:space="preserve">        </w:t>
       </w:r>
       <w:proofErr w:type="spellStart"/>
       <w:r>
@@ -70,16 +67,15 @@
     </w:p>
     <w:p>
       <w:pPr>
-        <w:pStyle w:val="a3"/>
-        <w:rPr>
-          <w:lang w:val="en-US"/>
-        </w:rPr>
-      </w:pPr>
-      <w:r>
-        <w:rPr>
-          <w:lang w:val="en-US"/>
-        </w:rPr>
-        <w:t xml:space="preserve">4. Odam </w:t>
+        <w:rPr>
+          <w:lang w:val="en-US"/>
+        </w:rPr>
+      </w:pPr>
+      <w:r>
+        <w:rPr>
+          <w:lang w:val="en-US"/>
+        </w:rPr>
+        <w:t xml:space="preserve">        Odam </w:t>
       </w:r>
       <w:proofErr w:type="spellStart"/>
       <w:r>
@@ -92,16 +88,15 @@
     </w:p>
     <w:p>
       <w:pPr>
-        <w:pStyle w:val="a3"/>
-        <w:rPr>
-          <w:lang w:val="en-US"/>
-        </w:rPr>
-      </w:pPr>
-      <w:r>
-        <w:rPr>
-          <w:lang w:val="en-US"/>
-        </w:rPr>
-        <w:t xml:space="preserve">5. </w:t>
+        <w:rPr>
+          <w:lang w:val="en-US"/>
+        </w:rPr>
+      </w:pPr>
+      <w:r>
+        <w:rPr>
+          <w:lang w:val="en-US"/>
+        </w:rPr>
+        <w:t xml:space="preserve">        </w:t>
       </w:r>
       <w:proofErr w:type="spellStart"/>
       <w:r>
@@ -114,16 +109,15 @@
     </w:p>
     <w:p>
       <w:pPr>
-        <w:pStyle w:val="a3"/>
-        <w:rPr>
-          <w:lang w:val="en-US"/>
-        </w:rPr>
-      </w:pPr>
-      <w:r>
-        <w:rPr>
-          <w:lang w:val="en-US"/>
-        </w:rPr>
-        <w:t xml:space="preserve">6. </w:t>
+        <w:rPr>
+          <w:lang w:val="en-US"/>
+        </w:rPr>
+      </w:pPr>
+      <w:r>
+        <w:rPr>
+          <w:lang w:val="en-US"/>
+        </w:rPr>
+        <w:t xml:space="preserve">        </w:t>
       </w:r>
       <w:proofErr w:type="spellStart"/>
       <w:r>
@@ -136,16 +130,15 @@
     </w:p>
     <w:p>
       <w:pPr>
-        <w:pStyle w:val="a3"/>
-        <w:rPr>
-          <w:lang w:val="en-US"/>
-        </w:rPr>
-      </w:pPr>
-      <w:r>
-        <w:rPr>
-          <w:lang w:val="en-US"/>
-        </w:rPr>
-        <w:t xml:space="preserve">7. </w:t>
+        <w:rPr>
+          <w:lang w:val="en-US"/>
+        </w:rPr>
+      </w:pPr>
+      <w:r>
+        <w:rPr>
+          <w:lang w:val="en-US"/>
+        </w:rPr>
+        <w:t xml:space="preserve">        </w:t>
       </w:r>
       <w:proofErr w:type="spellStart"/>
       <w:r>
@@ -158,16 +151,15 @@
     </w:p>
     <w:p>
       <w:pPr>
-        <w:pStyle w:val="a3"/>
-        <w:rPr>
-          <w:lang w:val="en-US"/>
-        </w:rPr>
-      </w:pPr>
-      <w:r>
-        <w:rPr>
-          <w:lang w:val="en-US"/>
-        </w:rPr>
-        <w:t xml:space="preserve">8. </w:t>
+        <w:rPr>
+          <w:lang w:val="en-US"/>
+        </w:rPr>
+      </w:pPr>
+      <w:r>
+        <w:rPr>
+          <w:lang w:val="en-US"/>
+        </w:rPr>
+        <w:t xml:space="preserve">        </w:t>
       </w:r>
       <w:proofErr w:type="spellStart"/>
       <w:r>
@@ -180,16 +172,15 @@
     </w:p>
     <w:p>
       <w:pPr>
-        <w:pStyle w:val="a3"/>
-        <w:rPr>
-          <w:lang w:val="en-US"/>
-        </w:rPr>
-      </w:pPr>
-      <w:r>
-        <w:rPr>
-          <w:lang w:val="en-US"/>
-        </w:rPr>
-        <w:t xml:space="preserve">9. </w:t>
+        <w:rPr>
+          <w:lang w:val="en-US"/>
+        </w:rPr>
+      </w:pPr>
+      <w:r>
+        <w:rPr>
+          <w:lang w:val="en-US"/>
+        </w:rPr>
+        <w:t xml:space="preserve">        </w:t>
       </w:r>
       <w:proofErr w:type="spellStart"/>
       <w:r>
@@ -230,16 +221,15 @@
     </w:p>
     <w:p>
       <w:pPr>
-        <w:pStyle w:val="a3"/>
-        <w:rPr>
-          <w:lang w:val="en-US"/>
-        </w:rPr>
-      </w:pPr>
-      <w:r>
-        <w:rPr>
-          <w:lang w:val="en-US"/>
-        </w:rPr>
-        <w:t xml:space="preserve">10. </w:t>
+        <w:rPr>
+          <w:lang w:val="en-US"/>
+        </w:rPr>
+      </w:pPr>
+      <w:r>
+        <w:rPr>
+          <w:lang w:val="en-US"/>
+        </w:rPr>
+        <w:t xml:space="preserve">        </w:t>
       </w:r>
       <w:proofErr w:type="spellStart"/>
       <w:r>
@@ -252,16 +242,15 @@
     </w:p>
     <w:p>
       <w:pPr>
-        <w:pStyle w:val="a3"/>
-        <w:rPr>
-          <w:lang w:val="en-US"/>
-        </w:rPr>
-      </w:pPr>
-      <w:r>
-        <w:rPr>
-          <w:lang w:val="en-US"/>
-        </w:rPr>
-        <w:t xml:space="preserve">11. </w:t>
+        <w:rPr>
+          <w:lang w:val="en-US"/>
+        </w:rPr>
+      </w:pPr>
+      <w:r>
+        <w:rPr>
+          <w:lang w:val="en-US"/>
+        </w:rPr>
+        <w:t xml:space="preserve">        </w:t>
       </w:r>
       <w:proofErr w:type="spellStart"/>
       <w:r>
@@ -274,16 +263,15 @@
     </w:p>
     <w:p>
       <w:pPr>
-        <w:pStyle w:val="a3"/>
-        <w:rPr>
-          <w:lang w:val="en-US"/>
-        </w:rPr>
-      </w:pPr>
-      <w:r>
-        <w:rPr>
-          <w:lang w:val="en-US"/>
-        </w:rPr>
-        <w:t xml:space="preserve">12. </w:t>
+        <w:rPr>
+          <w:lang w:val="en-US"/>
+        </w:rPr>
+      </w:pPr>
+      <w:r>
+        <w:rPr>
+          <w:lang w:val="en-US"/>
+        </w:rPr>
+        <w:t xml:space="preserve">        </w:t>
       </w:r>
       <w:proofErr w:type="spellStart"/>
       <w:r>
@@ -296,30 +284,28 @@
     </w:p>
     <w:p>
       <w:pPr>
-        <w:pStyle w:val="a3"/>
-        <w:rPr>
-          <w:lang w:val="en-US"/>
-        </w:rPr>
-      </w:pPr>
-      <w:r>
-        <w:rPr>
-          <w:lang w:val="en-US"/>
-        </w:rPr>
-        <w:t>13. Transport</w:t>
-      </w:r>
-    </w:p>
-    <w:p>
-      <w:pPr>
-        <w:pStyle w:val="a3"/>
-        <w:rPr>
-          <w:lang w:val="en-US"/>
-        </w:rPr>
-      </w:pPr>
-      <w:r>
-        <w:rPr>
-          <w:lang w:val="en-US"/>
-        </w:rPr>
-        <w:t xml:space="preserve">14. </w:t>
+        <w:rPr>
+          <w:lang w:val="en-US"/>
+        </w:rPr>
+      </w:pPr>
+      <w:r>
+        <w:rPr>
+          <w:lang w:val="en-US"/>
+        </w:rPr>
+        <w:t xml:space="preserve">        Transport</w:t>
+      </w:r>
+    </w:p>
+    <w:p>
+      <w:pPr>
+        <w:rPr>
+          <w:lang w:val="en-US"/>
+        </w:rPr>
+      </w:pPr>
+      <w:r>
+        <w:rPr>
+          <w:lang w:val="en-US"/>
+        </w:rPr>
+        <w:t xml:space="preserve">        </w:t>
       </w:r>
       <w:proofErr w:type="spellStart"/>
       <w:r>
@@ -360,38 +346,28 @@
     </w:p>
     <w:p>
       <w:pPr>
-        <w:pStyle w:val="a3"/>
-        <w:rPr>
-          <w:lang w:val="en-US"/>
-        </w:rPr>
-      </w:pPr>
-      <w:r>
-        <w:rPr>
-          <w:lang w:val="en-US"/>
-        </w:rPr>
-        <w:t xml:space="preserve">15. </w:t>
-      </w:r>
-      <w:proofErr w:type="spellStart"/>
-      <w:r>
-        <w:rPr>
-          <w:lang w:val="en-US"/>
-        </w:rPr>
-        <w:t>Harbiy</w:t>
-      </w:r>
-      <w:proofErr w:type="spellEnd"/>
-    </w:p>
-    <w:p>
-      <w:pPr>
-        <w:pStyle w:val="a3"/>
-        <w:rPr>
-          <w:lang w:val="en-US"/>
-        </w:rPr>
-      </w:pPr>
-      <w:r>
-        <w:rPr>
-          <w:lang w:val="en-US"/>
-        </w:rPr>
-        <w:t xml:space="preserve">16. </w:t>
+        <w:rPr>
+          <w:lang w:val="en-US"/>
+        </w:rPr>
+      </w:pPr>
+      <w:r>
+        <w:rPr>
+          <w:lang w:val="en-US"/>
+        </w:rPr>
+        <w:t xml:space="preserve">        Harbiy</w:t>
+      </w:r>
+    </w:p>
+    <w:p>
+      <w:pPr>
+        <w:rPr>
+          <w:lang w:val="en-US"/>
+        </w:rPr>
+      </w:pPr>
+      <w:r>
+        <w:rPr>
+          <w:lang w:val="en-US"/>
+        </w:rPr>
+        <w:t xml:space="preserve">        </w:t>
       </w:r>
       <w:proofErr w:type="spellStart"/>
       <w:r>
@@ -404,16 +380,15 @@
     </w:p>
     <w:p>
       <w:pPr>
-        <w:pStyle w:val="a3"/>
-        <w:rPr>
-          <w:lang w:val="en-US"/>
-        </w:rPr>
-      </w:pPr>
-      <w:r>
-        <w:rPr>
-          <w:lang w:val="en-US"/>
-        </w:rPr>
-        <w:t xml:space="preserve">17. </w:t>
+        <w:rPr>
+          <w:lang w:val="en-US"/>
+        </w:rPr>
+      </w:pPr>
+      <w:r>
+        <w:rPr>
+          <w:lang w:val="en-US"/>
+        </w:rPr>
+        <w:t xml:space="preserve">        </w:t>
       </w:r>
       <w:proofErr w:type="spellStart"/>
       <w:r>
@@ -426,16 +401,15 @@
     </w:p>
     <w:p>
       <w:pPr>
-        <w:pStyle w:val="a3"/>
-        <w:rPr>
-          <w:lang w:val="en-US"/>
-        </w:rPr>
-      </w:pPr>
-      <w:r>
-        <w:rPr>
-          <w:lang w:val="en-US"/>
-        </w:rPr>
-        <w:t xml:space="preserve">18. </w:t>
+        <w:rPr>
+          <w:lang w:val="en-US"/>
+        </w:rPr>
+      </w:pPr>
+      <w:r>
+        <w:rPr>
+          <w:lang w:val="en-US"/>
+        </w:rPr>
+        <w:t xml:space="preserve">        </w:t>
       </w:r>
       <w:proofErr w:type="spellStart"/>
       <w:r>
@@ -448,16 +422,15 @@
     </w:p>
     <w:p>
       <w:pPr>
-        <w:pStyle w:val="a3"/>
-        <w:rPr>
-          <w:lang w:val="en-US"/>
-        </w:rPr>
-      </w:pPr>
-      <w:r>
-        <w:rPr>
-          <w:lang w:val="en-US"/>
-        </w:rPr>
-        <w:t xml:space="preserve">19. </w:t>
+        <w:rPr>
+          <w:lang w:val="en-US"/>
+        </w:rPr>
+      </w:pPr>
+      <w:r>
+        <w:rPr>
+          <w:lang w:val="en-US"/>
+        </w:rPr>
+        <w:t xml:space="preserve">        </w:t>
       </w:r>
       <w:proofErr w:type="spellStart"/>
       <w:r>
@@ -470,16 +443,15 @@
     </w:p>
     <w:p>
       <w:pPr>
-        <w:pStyle w:val="a3"/>
-        <w:rPr>
-          <w:lang w:val="en-US"/>
-        </w:rPr>
-      </w:pPr>
-      <w:r>
-        <w:rPr>
-          <w:lang w:val="en-US"/>
-        </w:rPr>
-        <w:t xml:space="preserve">20. </w:t>
+        <w:rPr>
+          <w:lang w:val="en-US"/>
+        </w:rPr>
+      </w:pPr>
+      <w:r>
+        <w:rPr>
+          <w:lang w:val="en-US"/>
+        </w:rPr>
+        <w:t xml:space="preserve">        </w:t>
       </w:r>
       <w:proofErr w:type="spellStart"/>
       <w:r>
@@ -492,22 +464,15 @@
     </w:p>
     <w:p>
       <w:pPr>
-        <w:pStyle w:val="a3"/>
-        <w:rPr>
-          <w:lang w:val="en-US"/>
-        </w:rPr>
-      </w:pPr>
-      <w:r>
-        <w:rPr>
-          <w:lang w:val="en-US"/>
-        </w:rPr>
-        <w:t>21.</w:t>
-      </w:r>
-      <w:r>
-        <w:rPr>
-          <w:lang w:val="en-US"/>
-        </w:rPr>
-        <w:t xml:space="preserve"> </w:t>
+        <w:rPr>
+          <w:lang w:val="en-US"/>
+        </w:rPr>
+      </w:pPr>
+      <w:r>
+        <w:rPr>
+          <w:lang w:val="en-US"/>
+        </w:rPr>
+        <w:t xml:space="preserve">        </w:t>
       </w:r>
       <w:proofErr w:type="spellStart"/>
       <w:r>
@@ -520,16 +485,15 @@
     </w:p>
     <w:p>
       <w:pPr>
-        <w:pStyle w:val="a3"/>
-        <w:rPr>
-          <w:lang w:val="en-US"/>
-        </w:rPr>
-      </w:pPr>
-      <w:r>
-        <w:rPr>
-          <w:lang w:val="en-US"/>
-        </w:rPr>
-        <w:t xml:space="preserve">22. </w:t>
+        <w:rPr>
+          <w:lang w:val="en-US"/>
+        </w:rPr>
+      </w:pPr>
+      <w:r>
+        <w:rPr>
+          <w:lang w:val="en-US"/>
+        </w:rPr>
+        <w:t xml:space="preserve">        </w:t>
       </w:r>
       <w:proofErr w:type="spellStart"/>
       <w:r>
@@ -542,16 +506,15 @@
     </w:p>
     <w:p>
       <w:pPr>
-        <w:pStyle w:val="a3"/>
-        <w:rPr>
-          <w:lang w:val="en-US"/>
-        </w:rPr>
-      </w:pPr>
-      <w:r>
-        <w:rPr>
-          <w:lang w:val="en-US"/>
-        </w:rPr>
-        <w:t xml:space="preserve">23. </w:t>
+        <w:rPr>
+          <w:lang w:val="en-US"/>
+        </w:rPr>
+      </w:pPr>
+      <w:r>
+        <w:rPr>
+          <w:lang w:val="en-US"/>
+        </w:rPr>
+        <w:t xml:space="preserve">        </w:t>
       </w:r>
       <w:proofErr w:type="spellStart"/>
       <w:r>
@@ -564,16 +527,15 @@
     </w:p>
     <w:p>
       <w:pPr>
-        <w:pStyle w:val="a3"/>
-        <w:rPr>
-          <w:lang w:val="en-US"/>
-        </w:rPr>
-      </w:pPr>
-      <w:r>
-        <w:rPr>
-          <w:lang w:val="en-US"/>
-        </w:rPr>
-        <w:t xml:space="preserve">24. </w:t>
+        <w:rPr>
+          <w:lang w:val="en-US"/>
+        </w:rPr>
+      </w:pPr>
+      <w:r>
+        <w:rPr>
+          <w:lang w:val="en-US"/>
+        </w:rPr>
+        <w:t xml:space="preserve">        </w:t>
       </w:r>
       <w:proofErr w:type="spellStart"/>
       <w:r>
@@ -586,16 +548,15 @@
     </w:p>
     <w:p>
       <w:pPr>
-        <w:pStyle w:val="a3"/>
-        <w:rPr>
-          <w:lang w:val="en-US"/>
-        </w:rPr>
-      </w:pPr>
-      <w:r>
-        <w:rPr>
-          <w:lang w:val="en-US"/>
-        </w:rPr>
-        <w:t xml:space="preserve">25. </w:t>
+        <w:rPr>
+          <w:lang w:val="en-US"/>
+        </w:rPr>
+      </w:pPr>
+      <w:r>
+        <w:rPr>
+          <w:lang w:val="en-US"/>
+        </w:rPr>
+        <w:t xml:space="preserve">        </w:t>
       </w:r>
       <w:proofErr w:type="spellStart"/>
       <w:r>
@@ -608,44 +569,49 @@
     </w:p>
     <w:p>
       <w:pPr>
-        <w:pStyle w:val="a3"/>
-        <w:rPr>
-          <w:lang w:val="en-US"/>
-        </w:rPr>
-      </w:pPr>
-      <w:r>
-        <w:rPr>
-          <w:lang w:val="en-US"/>
-        </w:rPr>
-        <w:t xml:space="preserve">26.Rassom </w:t>
-      </w:r>
-    </w:p>
-    <w:p>
-      <w:pPr>
-        <w:pStyle w:val="a3"/>
-        <w:rPr>
-          <w:lang w:val="en-US"/>
-        </w:rPr>
-      </w:pPr>
-      <w:r>
-        <w:rPr>
-          <w:lang w:val="en-US"/>
-        </w:rPr>
-        <w:t>27. Kino</w:t>
-      </w:r>
-    </w:p>
-    <w:p>
-      <w:pPr>
-        <w:pStyle w:val="a3"/>
-        <w:rPr>
-          <w:lang w:val="en-US"/>
-        </w:rPr>
-      </w:pPr>
-      <w:r>
-        <w:rPr>
-          <w:lang w:val="en-US"/>
-        </w:rPr>
-        <w:t xml:space="preserve">28. </w:t>
+        <w:rPr>
+          <w:lang w:val="en-US"/>
+        </w:rPr>
+      </w:pPr>
+      <w:r>
+        <w:rPr>
+          <w:lang w:val="en-US"/>
+        </w:rPr>
+        <w:t xml:space="preserve">        </w:t>
+      </w:r>
+      <w:proofErr w:type="spellStart"/>
+      <w:r>
+        <w:rPr>
+          <w:lang w:val="en-US"/>
+        </w:rPr>
+        <w:t>Rassom</w:t>
+      </w:r>
+      <w:proofErr w:type="spellEnd"/>
+    </w:p>
+    <w:p>
+      <w:pPr>
+        <w:rPr>
+          <w:lang w:val="en-US"/>
+        </w:rPr>
+      </w:pPr>
+      <w:r>
+        <w:rPr>
+          <w:lang w:val="en-US"/>
+        </w:rPr>
+        <w:t xml:space="preserve">        Kino</w:t>
+      </w:r>
+    </w:p>
+    <w:p>
+      <w:pPr>
+        <w:rPr>
+          <w:lang w:val="en-US"/>
+        </w:rPr>
+      </w:pPr>
+      <w:r>
+        <w:rPr>
+          <w:lang w:val="en-US"/>
+        </w:rPr>
+        <w:t xml:space="preserve">        </w:t>
       </w:r>
       <w:proofErr w:type="spellStart"/>
       <w:r>
@@ -657,17 +623,11 @@
       <w:proofErr w:type="spellEnd"/>
     </w:p>
     <w:p>
-      <w:pPr>
-        <w:pStyle w:val="a3"/>
-        <w:rPr>
-          <w:lang w:val="en-US"/>
-        </w:rPr>
-      </w:pPr>
-      <w:r>
-        <w:rPr>
-          <w:lang w:val="en-US"/>
-        </w:rPr>
-        <w:t>29. Sport</w:t>
+      <w:r>
+        <w:rPr>
+          <w:lang w:val="en-US"/>
+        </w:rPr>
+        <w:t xml:space="preserve">        Sport</w:t>
       </w:r>
     </w:p>
     <w:sectPr>
@@ -681,7 +641,7 @@
 </file>
 
 <file path=word/numbering.xml><?xml version="1.0" encoding="utf-8"?>
-<w:numbering xmlns:wpc="http://schemas.microsoft.com/office/word/2010/wordprocessingCanvas" xmlns:cx="http://schemas.microsoft.com/office/drawing/2014/chartex" xmlns:cx1="http://schemas.microsoft.com/office/drawing/2015/9/8/chartex" xmlns:cx2="http://schemas.microsoft.com/office/drawing/2015/10/21/chartex" xmlns:cx3="http://schemas.microsoft.com/office/drawing/2016/5/9/chartex" xmlns:cx4="http://schemas.microsoft.com/office/drawing/2016/5/10/chartex" xmlns:cx5="http://schemas.microsoft.com/office/drawing/2016/5/11/chartex" xmlns:cx6="http://schemas.microsoft.com/office/drawing/2016/5/12/chartex" xmlns:cx7="http://schemas.microsoft.com/office/drawing/2016/5/13/chartex" xmlns:cx8="http://schemas.microsoft.com/office/drawing/2016/5/14/chartex" xmlns:mc="http://schemas.openxmlformats.org/markup-compatibility/2006" xmlns:aink="http://schemas.microsoft.com/office/drawing/2016/ink" xmlns:am3d="http://schemas.microsoft.com/office/drawing/2017/model3d" xmlns:o="urn:schemas-microsoft-com:office:office" xmlns:r="http://schemas.openxmlformats.org/officeDocument/2006/relationships" xmlns:m="http://schemas.openxmlformats.org/officeDocument/2006/math" xmlns:v="urn:schemas-microsoft-com:vml" xmlns:wp14="http://schemas.microsoft.com/office/word/2010/wordprocessingDrawing" xmlns:wp="http://schemas.openxmlformats.org/drawingml/2006/wordprocessingDrawing" xmlns:w10="urn:schemas-microsoft-com:office:word" xmlns:w="http://schemas.openxmlformats.org/wordprocessingml/2006/main" xmlns:w14="http://schemas.microsoft.com/office/word/2010/wordml" xmlns:w15="http://schemas.microsoft.com/office/word/2012/wordml" xmlns:w16cex="http://schemas.microsoft.com/office/word/2018/wordml/cex" xmlns:w16cid="http://schemas.microsoft.com/office/word/2016/wordml/cid" xmlns:w16="http://schemas.microsoft.com/office/word/2018/wordml" xmlns:w16sdtdh="http://schemas.microsoft.com/office/word/2020/wordml/sdtdatahash" xmlns:w16se="http://schemas.microsoft.com/office/word/2015/wordml/symex" xmlns:wpg="http://schemas.microsoft.com/office/word/2010/wordprocessingGroup" xmlns:wpi="http://schemas.microsoft.com/office/word/2010/wordprocessingInk" xmlns:wne="http://schemas.microsoft.com/office/word/2006/wordml" xmlns:wps="http://schemas.microsoft.com/office/word/2010/wordprocessingShape" mc:Ignorable="w14 w15 w16se w16cid w16 w16cex w16sdtdh wp14">
+<w:numbering xmlns:wpc="http://schemas.microsoft.com/office/word/2010/wordprocessingCanvas" xmlns:cx="http://schemas.microsoft.com/office/drawing/2014/chartex" xmlns:cx1="http://schemas.microsoft.com/office/drawing/2015/9/8/chartex" xmlns:cx2="http://schemas.microsoft.com/office/drawing/2015/10/21/chartex" xmlns:cx3="http://schemas.microsoft.com/office/drawing/2016/5/9/chartex" xmlns:cx4="http://schemas.microsoft.com/office/drawing/2016/5/10/chartex" xmlns:cx5="http://schemas.microsoft.com/office/drawing/2016/5/11/chartex" xmlns:cx6="http://schemas.microsoft.com/office/drawing/2016/5/12/chartex" xmlns:cx7="http://schemas.microsoft.com/office/drawing/2016/5/13/chartex" xmlns:cx8="http://schemas.microsoft.com/office/drawing/2016/5/14/chartex" xmlns:mc="http://schemas.openxmlformats.org/markup-compatibility/2006" xmlns:aink="http://schemas.microsoft.com/office/drawing/2016/ink" xmlns:am3d="http://schemas.microsoft.com/office/drawing/2017/model3d" xmlns:o="urn:schemas-microsoft-com:office:office" xmlns:oel="http://schemas.microsoft.com/office/2019/extlst" xmlns:r="http://schemas.openxmlformats.org/officeDocument/2006/relationships" xmlns:m="http://schemas.openxmlformats.org/officeDocument/2006/math" xmlns:v="urn:schemas-microsoft-com:vml" xmlns:wp14="http://schemas.microsoft.com/office/word/2010/wordprocessingDrawing" xmlns:wp="http://schemas.openxmlformats.org/drawingml/2006/wordprocessingDrawing" xmlns:w10="urn:schemas-microsoft-com:office:word" xmlns:w="http://schemas.openxmlformats.org/wordprocessingml/2006/main" xmlns:w14="http://schemas.microsoft.com/office/word/2010/wordml" xmlns:w15="http://schemas.microsoft.com/office/word/2012/wordml" xmlns:w16cex="http://schemas.microsoft.com/office/word/2018/wordml/cex" xmlns:w16cid="http://schemas.microsoft.com/office/word/2016/wordml/cid" xmlns:w16="http://schemas.microsoft.com/office/word/2018/wordml" xmlns:w16sdtdh="http://schemas.microsoft.com/office/word/2020/wordml/sdtdatahash" xmlns:w16se="http://schemas.microsoft.com/office/word/2015/wordml/symex" xmlns:wpg="http://schemas.microsoft.com/office/word/2010/wordprocessingGroup" xmlns:wpi="http://schemas.microsoft.com/office/word/2010/wordprocessingInk" xmlns:wne="http://schemas.microsoft.com/office/word/2006/wordml" xmlns:wps="http://schemas.microsoft.com/office/word/2010/wordprocessingShape" mc:Ignorable="w14 w15 w16se w16cid w16 w16cex w16sdtdh wp14">
   <w:abstractNum w:abstractNumId="0" w15:restartNumberingAfterBreak="0">
     <w:nsid w:val="5CD7668F"/>
     <w:multiLevelType w:val="hybridMultilevel"/>

</xml_diff>